<commit_message>
Update GUIDE_RAG.docx with v7.0 RAG techniques
Added new sections:
- Section 15: PDF page linking for direct access
- Section 16: Enhanced EASA section search with boost
- Section 17: Optimized chunking (300 char overlap, context prefix)
- Section 18: Improved hybrid search (70/30 weights, 250 threshold)
- Version history section
</commit_message>
<xml_diff>
--- a/GUIDE_RAG.docx
+++ b/GUIDE_RAG.docx
@@ -14924,6 +14924,579 @@
         <w:br/>
         <w:t xml:space="preserve">    └─────────────────┘   └─────────────────┘   └─────────────────┘</w:t>
         <w:br/>
+      </w:r>
+    </w:p>
+    <w:p>
+      <w:r>
+        <w:br w:type="page"/>
+      </w:r>
+    </w:p>
+    <w:p>
+      <w:pPr>
+        <w:pStyle w:val="Titre1"/>
+      </w:pPr>
+      <w:r>
+        <w:t>15. Lien Direct vers les Pages PDF</w:t>
+      </w:r>
+    </w:p>
+    <w:p>
+      <w:pPr>
+        <w:pStyle w:val="Titre2"/>
+      </w:pPr>
+      <w:r>
+        <w:t>15.1 Principe</w:t>
+      </w:r>
+    </w:p>
+    <w:p>
+      <w:r>
+        <w:t>Le système permet désormais d'ouvrir un document PDF directement à la page où se trouve le chunk sélectionné. Cette fonctionnalité améliore significativement l'expérience utilisateur en permettant un accès immédiat au contexte source.</w:t>
+      </w:r>
+    </w:p>
+    <w:p>
+      <w:pPr>
+        <w:pStyle w:val="Titre2"/>
+      </w:pPr>
+      <w:r>
+        <w:t>15.2 Fonctionnement technique</w:t>
+      </w:r>
+    </w:p>
+    <w:p>
+      <w:r>
+        <w:rPr>
+          <w:b/>
+        </w:rPr>
+        <w:t xml:space="preserve">Détection des pages : </w:t>
+      </w:r>
+      <w:r>
+        <w:t>Lors de l'extraction du texte, le système détecte les séparateurs de page :</w:t>
+      </w:r>
+    </w:p>
+    <w:p>
+      <w:pPr>
+        <w:pStyle w:val="Listepuces"/>
+      </w:pPr>
+      <w:r>
+        <w:t>• Caractère \f (form feed) utilisé par pdfminer/pymupdf</w:t>
+      </w:r>
+    </w:p>
+    <w:p>
+      <w:pPr>
+        <w:pStyle w:val="Listepuces"/>
+      </w:pPr>
+      <w:r>
+        <w:t>• Marqueurs "--- Page X ---" générés par l'OCR Vision</w:t>
+      </w:r>
+    </w:p>
+    <w:p>
+      <w:r>
+        <w:rPr>
+          <w:b/>
+        </w:rPr>
+        <w:t xml:space="preserve">Stockage des métadonnées : </w:t>
+      </w:r>
+      <w:r>
+        <w:t>Chaque chunk stocke le numéro de page de début dans ses métadonnées (start_page).</w:t>
+      </w:r>
+    </w:p>
+    <w:p>
+      <w:r>
+        <w:rPr>
+          <w:b/>
+        </w:rPr>
+        <w:t xml:space="preserve">Ouverture du document : </w:t>
+      </w:r>
+      <w:r>
+        <w:t>Le bouton "Ouvrir" utilise le fragment URL #page=X pour ouvrir le PDF à la bonne page.</w:t>
+      </w:r>
+    </w:p>
+    <w:p>
+      <w:pPr>
+        <w:pStyle w:val="Titre2"/>
+      </w:pPr>
+      <w:r>
+        <w:t>15.3 Interface utilisateur</w:t>
+      </w:r>
+    </w:p>
+    <w:p>
+      <w:r>
+        <w:t>Dans l'interface de résultats RAG, le bouton d'ouverture affiche désormais :</w:t>
+      </w:r>
+    </w:p>
+    <w:p>
+      <w:pPr>
+        <w:pStyle w:val="Listepuces"/>
+      </w:pPr>
+      <w:r>
+        <w:t>• "📂 Page 5" au lieu de "📂 Ouvrir" quand l'info de page est disponible</w:t>
+      </w:r>
+    </w:p>
+    <w:p>
+      <w:pPr>
+        <w:pStyle w:val="Listepuces"/>
+      </w:pPr>
+      <w:r>
+        <w:t>• Le clic ouvre le PDF directement à la page indiquée</w:t>
+      </w:r>
+    </w:p>
+    <w:p>
+      <w:pPr>
+        <w:pStyle w:val="Listepuces"/>
+      </w:pPr>
+      <w:r>
+        <w:t>• Compatible Windows, macOS et Linux</w:t>
+      </w:r>
+    </w:p>
+    <w:p>
+      <w:pPr>
+        <w:pStyle w:val="Titre2"/>
+      </w:pPr>
+      <w:r>
+        <w:t>15.4 Prérequis</w:t>
+      </w:r>
+    </w:p>
+    <w:p>
+      <w:r>
+        <w:t>Pour bénéficier de cette fonctionnalité, les documents doivent être ré-ingérés avec la version 7.0 du système. Les documents ingérés précédemment n'ont pas l'information de page dans leurs métadonnées.</w:t>
+      </w:r>
+    </w:p>
+    <w:p>
+      <w:r>
+        <w:br w:type="page"/>
+      </w:r>
+    </w:p>
+    <w:p>
+      <w:pPr>
+        <w:pStyle w:val="Titre1"/>
+      </w:pPr>
+      <w:r>
+        <w:t>16. Recherche EASA Améliorée</w:t>
+      </w:r>
+    </w:p>
+    <w:p>
+      <w:pPr>
+        <w:pStyle w:val="Titre2"/>
+      </w:pPr>
+      <w:r>
+        <w:t>16.1 Détection des références EASA</w:t>
+      </w:r>
+    </w:p>
+    <w:p>
+      <w:r>
+        <w:t>Le système détecte automatiquement les références réglementaires dans les requêtes utilisateur :</w:t>
+      </w:r>
+    </w:p>
+    <w:p>
+      <w:pPr>
+        <w:pStyle w:val="Listepuces"/>
+      </w:pPr>
+      <w:r>
+        <w:t>• CS 25.xxx - Certification Specifications</w:t>
+      </w:r>
+    </w:p>
+    <w:p>
+      <w:pPr>
+        <w:pStyle w:val="Listepuces"/>
+      </w:pPr>
+      <w:r>
+        <w:t>• AMC 25.xxx - Acceptable Means of Compliance</w:t>
+      </w:r>
+    </w:p>
+    <w:p>
+      <w:pPr>
+        <w:pStyle w:val="Listepuces"/>
+      </w:pPr>
+      <w:r>
+        <w:t>• GM 25.xxx - Guidance Material</w:t>
+      </w:r>
+    </w:p>
+    <w:p>
+      <w:pPr>
+        <w:pStyle w:val="Listepuces"/>
+      </w:pPr>
+      <w:r>
+        <w:t>• CS-E, CS-APU, CS-P - Spécifications moteurs et équipements</w:t>
+      </w:r>
+    </w:p>
+    <w:p>
+      <w:pPr>
+        <w:pStyle w:val="Titre2"/>
+      </w:pPr>
+      <w:r>
+        <w:t>16.2 Mécanisme d'expansion et boost</w:t>
+      </w:r>
+    </w:p>
+    <w:p>
+      <w:r>
+        <w:t>Quand une référence EASA est détectée (ex: "résume moi la CS 25.691"), le système applique une stratégie en 3 étapes :</w:t>
+      </w:r>
+    </w:p>
+    <w:p>
+      <w:r>
+        <w:rPr>
+          <w:b/>
+        </w:rPr>
+        <w:t xml:space="preserve">1. Expansion de la recherche : </w:t>
+      </w:r>
+      <w:r>
+        <w:t>Le nombre de résultats recherchés est multiplié par 3 (ex: top_k 30 → 90) pour avoir plus de candidats potentiels.</w:t>
+      </w:r>
+    </w:p>
+    <w:p>
+      <w:r>
+        <w:rPr>
+          <w:b/>
+        </w:rPr>
+        <w:t xml:space="preserve">2. Boost par section_id : </w:t>
+      </w:r>
+      <w:r>
+        <w:t>Les chunks dont le section_id correspond à la référence demandée reçoivent un boost de distance (facteur 0.3), les remontant en priorité.</w:t>
+      </w:r>
+    </w:p>
+    <w:p>
+      <w:r>
+        <w:rPr>
+          <w:b/>
+        </w:rPr>
+        <w:t xml:space="preserve">3. Réduction au top_k original : </w:t>
+      </w:r>
+      <w:r>
+        <w:t>Après le tri avec boost, seuls les meilleurs résultats sont conservés.</w:t>
+      </w:r>
+    </w:p>
+    <w:p>
+      <w:pPr>
+        <w:pStyle w:val="Titre2"/>
+      </w:pPr>
+      <w:r>
+        <w:t>16.3 Correspondance des section_id</w:t>
+      </w:r>
+    </w:p>
+    <w:p>
+      <w:r>
+        <w:t>Le système gère plusieurs cas de correspondance :</w:t>
+      </w:r>
+    </w:p>
+    <w:p>
+      <w:pPr>
+        <w:pStyle w:val="Listepuces"/>
+      </w:pPr>
+      <w:r>
+        <w:t>• Exacte : "CS 25.691" trouve "CS 25.691"</w:t>
+      </w:r>
+    </w:p>
+    <w:p>
+      <w:pPr>
+        <w:pStyle w:val="Listepuces"/>
+      </w:pPr>
+      <w:r>
+        <w:t>• Partielle : "CS 25" trouve "CS 25.691", "CS 25.571", etc.</w:t>
+      </w:r>
+    </w:p>
+    <w:p>
+      <w:pPr>
+        <w:pStyle w:val="Listepuces"/>
+      </w:pPr>
+      <w:r>
+        <w:t>• Sous-paragraphes : "CS 25.691" trouve "CS 25.691(a)"</w:t>
+      </w:r>
+    </w:p>
+    <w:p>
+      <w:pPr>
+        <w:pStyle w:val="Listepuces"/>
+      </w:pPr>
+      <w:r>
+        <w:t>• Sections fusionnées : "CS 25.691" dans "CS 25.691 | CS 25.692"</w:t>
+      </w:r>
+    </w:p>
+    <w:p>
+      <w:pPr>
+        <w:pStyle w:val="Titre2"/>
+      </w:pPr>
+      <w:r>
+        <w:t>16.4 Impact sur les performances</w:t>
+      </w:r>
+    </w:p>
+    <w:p>
+      <w:r>
+        <w:t>Cette amélioration augmente légèrement le temps de recherche (3x plus de résultats à traiter) mais améliore significativement la pertinence pour les requêtes ciblant une section spécifique.</w:t>
+      </w:r>
+    </w:p>
+    <w:p>
+      <w:r>
+        <w:br w:type="page"/>
+      </w:r>
+    </w:p>
+    <w:p>
+      <w:pPr>
+        <w:pStyle w:val="Titre1"/>
+      </w:pPr>
+      <w:r>
+        <w:t>17. Paramètres de Chunking Optimisés (v7.0)</w:t>
+      </w:r>
+    </w:p>
+    <w:p>
+      <w:pPr>
+        <w:pStyle w:val="Titre2"/>
+      </w:pPr>
+      <w:r>
+        <w:t>17.1 Chevauchement (Overlap)</w:t>
+      </w:r>
+    </w:p>
+    <w:p>
+      <w:r>
+        <w:t>Le chevauchement entre chunks adjacents a été augmenté pour préserver le contexte :</w:t>
+      </w:r>
+    </w:p>
+    <w:p>
+      <w:pPr>
+        <w:pStyle w:val="Listepuces"/>
+      </w:pPr>
+      <w:r>
+        <w:t>• Avant : 100 caractères</w:t>
+      </w:r>
+    </w:p>
+    <w:p>
+      <w:pPr>
+        <w:pStyle w:val="Listepuces"/>
+      </w:pPr>
+      <w:r>
+        <w:t>• Maintenant : 300 caractères</w:t>
+      </w:r>
+    </w:p>
+    <w:p>
+      <w:r>
+        <w:t>Ce changement permet de mieux capturer les informations à cheval entre deux chunks et améliore la cohérence des résultats de recherche.</w:t>
+      </w:r>
+    </w:p>
+    <w:p>
+      <w:pPr>
+        <w:pStyle w:val="Titre2"/>
+      </w:pPr>
+      <w:r>
+        <w:t>17.2 Préfixe de contexte EASA</w:t>
+      </w:r>
+    </w:p>
+    <w:p>
+      <w:r>
+        <w:t>Chaque chunk de document EASA commence maintenant par un préfixe de contexte :</w:t>
+      </w:r>
+    </w:p>
+    <w:p>
+      <w:r>
+        <w:rPr>
+          <w:i/>
+        </w:rPr>
+        <w:t>[CS 25.691 - Control system gust and maneuver loads]</w:t>
+      </w:r>
+    </w:p>
+    <w:p>
+      <w:r>
+        <w:t>Ce préfixe est automatiquement ajouté lors du chunking et permet :</w:t>
+      </w:r>
+    </w:p>
+    <w:p>
+      <w:pPr>
+        <w:pStyle w:val="Listepuces"/>
+      </w:pPr>
+      <w:r>
+        <w:t>• Identification rapide de la section source</w:t>
+      </w:r>
+    </w:p>
+    <w:p>
+      <w:pPr>
+        <w:pStyle w:val="Listepuces"/>
+      </w:pPr>
+      <w:r>
+        <w:t>• Meilleure pertinence lors de la recherche sémantique</w:t>
+      </w:r>
+    </w:p>
+    <w:p>
+      <w:pPr>
+        <w:pStyle w:val="Listepuces"/>
+      </w:pPr>
+      <w:r>
+        <w:t>• Contexte immédiat pour le LLM lors de la génération</w:t>
+      </w:r>
+    </w:p>
+    <w:p>
+      <w:pPr>
+        <w:pStyle w:val="Titre2"/>
+      </w:pPr>
+      <w:r>
+        <w:t>17.3 Seuil de qualité OCR</w:t>
+      </w:r>
+    </w:p>
+    <w:p>
+      <w:r>
+        <w:t>Le seuil de qualité pour déclencher l'OCR Vision a été ajusté :</w:t>
+      </w:r>
+    </w:p>
+    <w:p>
+      <w:pPr>
+        <w:pStyle w:val="Listepuces"/>
+      </w:pPr>
+      <w:r>
+        <w:t>• Avant : 50% (0.5)</w:t>
+      </w:r>
+    </w:p>
+    <w:p>
+      <w:pPr>
+        <w:pStyle w:val="Listepuces"/>
+      </w:pPr>
+      <w:r>
+        <w:t>• Maintenant : 40% (0.4)</w:t>
+      </w:r>
+    </w:p>
+    <w:p>
+      <w:r>
+        <w:t>Un seuil plus bas permet de détecter plus tôt les documents de mauvaise qualité et de basculer vers l'OCR Vision pour une meilleure extraction.</w:t>
+      </w:r>
+    </w:p>
+    <w:p>
+      <w:r>
+        <w:br w:type="page"/>
+      </w:r>
+    </w:p>
+    <w:p>
+      <w:pPr>
+        <w:pStyle w:val="Titre1"/>
+      </w:pPr>
+      <w:r>
+        <w:t>18. Recherche Hybride Améliorée (v7.0)</w:t>
+      </w:r>
+    </w:p>
+    <w:p>
+      <w:pPr>
+        <w:pStyle w:val="Titre2"/>
+      </w:pPr>
+      <w:r>
+        <w:t>18.1 Nouveaux paramètres</w:t>
+      </w:r>
+    </w:p>
+    <w:p>
+      <w:r>
+        <w:t>Les paramètres de la recherche hybride ont été optimisés :</w:t>
+      </w:r>
+    </w:p>
+    <w:p>
+      <w:pPr>
+        <w:pStyle w:val="Listepuces"/>
+      </w:pPr>
+      <w:r>
+        <w:t>Seuil d'activation :</w:t>
+      </w:r>
+    </w:p>
+    <w:p>
+      <w:pPr>
+        <w:pStyle w:val="Listepuces"/>
+      </w:pPr>
+      <w:r>
+        <w:t xml:space="preserve">   • Avant : 500 chunks minimum</w:t>
+      </w:r>
+    </w:p>
+    <w:p>
+      <w:pPr>
+        <w:pStyle w:val="Listepuces"/>
+      </w:pPr>
+      <w:r>
+        <w:t xml:space="preserve">   • Maintenant : 250 chunks minimum</w:t>
+      </w:r>
+    </w:p>
+    <w:p>
+      <w:pPr>
+        <w:pStyle w:val="Listepuces"/>
+      </w:pPr>
+      <w:r>
+        <w:t>Pondération dense/sparse :</w:t>
+      </w:r>
+    </w:p>
+    <w:p>
+      <w:pPr>
+        <w:pStyle w:val="Listepuces"/>
+      </w:pPr>
+      <w:r>
+        <w:t xml:space="preserve">   • Avant : 80% dense / 20% sparse</w:t>
+      </w:r>
+    </w:p>
+    <w:p>
+      <w:pPr>
+        <w:pStyle w:val="Listepuces"/>
+      </w:pPr>
+      <w:r>
+        <w:t xml:space="preserve">   • Maintenant : 70% dense / 30% sparse</w:t>
+      </w:r>
+    </w:p>
+    <w:p>
+      <w:pPr>
+        <w:pStyle w:val="Titre2"/>
+      </w:pPr>
+      <w:r>
+        <w:t>18.2 Justification des changements</w:t>
+      </w:r>
+    </w:p>
+    <w:p>
+      <w:r>
+        <w:t>L'augmentation du poids sparse (BM25) améliore la recherche de termes techniques exacts comme les numéros de section EASA, les acronymes et les valeurs numériques.</w:t>
+      </w:r>
+    </w:p>
+    <w:p>
+      <w:r>
+        <w:t>Le seuil d'activation plus bas permet d'activer la recherche hybride même sur des collections de taille moyenne, où le BM25 apporte déjà une valeur ajoutée.</w:t>
+      </w:r>
+    </w:p>
+    <w:p>
+      <w:pPr>
+        <w:pStyle w:val="Titre2"/>
+      </w:pPr>
+      <w:r>
+        <w:t>18.3 Formule de fusion</w:t>
+      </w:r>
+    </w:p>
+    <w:p>
+      <w:r>
+        <w:t>Le score final est calculé comme suit :</w:t>
+      </w:r>
+    </w:p>
+    <w:p>
+      <w:r>
+        <w:rPr>
+          <w:b/>
+        </w:rPr>
+        <w:t>Score_final = 0.70 × Score_dense + 0.30 × Score_sparse</w:t>
+      </w:r>
+    </w:p>
+    <w:p>
+      <w:r>
+        <w:t>Cette pondération équilibre la compréhension sémantique (dense) avec la précision lexicale (sparse) pour les termes techniques.</w:t>
+      </w:r>
+    </w:p>
+    <w:p>
+      <w:r>
+        <w:br w:type="page"/>
+      </w:r>
+    </w:p>
+    <w:p>
+      <w:pPr>
+        <w:pStyle w:val="Titre1"/>
+      </w:pPr>
+      <w:r>
+        <w:t>Historique des versions</w:t>
+      </w:r>
+    </w:p>
+    <w:p>
+      <w:pPr>
+        <w:pStyle w:val="Listepuces"/>
+      </w:pPr>
+      <w:r>
+        <w:t>• Version 7.0 (Décembre 2025) : Lien pages PDF, recherche EASA améliorée, paramètres optimisés</w:t>
+      </w:r>
+    </w:p>
+    <w:p>
+      <w:pPr>
+        <w:pStyle w:val="Listepuces"/>
+      </w:pPr>
+      <w:r>
+        <w:t>• Version 6.0 (Novembre 2025) : Version initiale documentée</w:t>
       </w:r>
     </w:p>
     <w:sectPr>

</xml_diff>